<commit_message>
added social media icons to header
</commit_message>
<xml_diff>
--- a/accessibility-features.docx
+++ b/accessibility-features.docx
@@ -48,7 +48,15 @@
         </w:numPr>
       </w:pPr>
       <w:r>
-        <w:t>For every link with a target=“_blank” I included a span element that indicates to screen readers that the link will open in a new page.  The CSS was adjusted</w:t>
+        <w:t>For every link with a target</w:t>
+      </w:r>
+      <w:proofErr w:type="gramStart"/>
+      <w:r>
+        <w:t>=“</w:t>
+      </w:r>
+      <w:proofErr w:type="gramEnd"/>
+      <w:r>
+        <w:t>_blank” I included a span element that indicates to screen readers that the link will open in a new page.  The CSS was adjusted</w:t>
       </w:r>
       <w:r>
         <w:t>,</w:t>
@@ -72,16 +80,24 @@
         <w:t>Also, m</w:t>
       </w:r>
       <w:r>
-        <w:t>y font sizes had been set in px</w:t>
-      </w:r>
+        <w:t xml:space="preserve">y font sizes had been set in </w:t>
+      </w:r>
+      <w:proofErr w:type="spellStart"/>
+      <w:r>
+        <w:t>px</w:t>
+      </w:r>
+      <w:proofErr w:type="spellEnd"/>
       <w:r>
         <w:t>,</w:t>
       </w:r>
       <w:r>
-        <w:t xml:space="preserve"> so I converted them all to em</w:t>
-      </w:r>
-      <w:bookmarkStart w:id="0" w:name="_GoBack"/>
-      <w:bookmarkEnd w:id="0"/>
+        <w:t xml:space="preserve"> so I converted them all to </w:t>
+      </w:r>
+      <w:proofErr w:type="spellStart"/>
+      <w:r>
+        <w:t>em</w:t>
+      </w:r>
+      <w:proofErr w:type="spellEnd"/>
       <w:r>
         <w:t xml:space="preserve">. </w:t>
       </w:r>
@@ -115,6 +131,84 @@
           <w:numId w:val="2"/>
         </w:numPr>
       </w:pPr>
+      <w:r>
+        <w:t xml:space="preserve">I added the same id labels for main-content to users with </w:t>
+      </w:r>
+      <w:r>
+        <w:t>screen readers</w:t>
+      </w:r>
+      <w:bookmarkStart w:id="0" w:name="_GoBack"/>
+      <w:bookmarkEnd w:id="0"/>
+      <w:r>
+        <w:t xml:space="preserve"> don’t have to go through the navigation bar. </w:t>
+      </w:r>
+    </w:p>
+    <w:p>
+      <w:pPr>
+        <w:pStyle w:val="ListParagraph"/>
+        <w:numPr>
+          <w:ilvl w:val="0"/>
+          <w:numId w:val="2"/>
+        </w:numPr>
+      </w:pPr>
+      <w:r>
+        <w:t>The span element for links with</w:t>
+      </w:r>
+      <w:r>
+        <w:t xml:space="preserve"> </w:t>
+      </w:r>
+      <w:r>
+        <w:t>target</w:t>
+      </w:r>
+      <w:proofErr w:type="gramStart"/>
+      <w:r>
+        <w:t>=“</w:t>
+      </w:r>
+      <w:proofErr w:type="gramEnd"/>
+      <w:r>
+        <w:t>_blank”</w:t>
+      </w:r>
+      <w:r>
+        <w:t xml:space="preserve"> was added in the footer. </w:t>
+      </w:r>
+    </w:p>
+    <w:p>
+      <w:pPr>
+        <w:pStyle w:val="ListParagraph"/>
+        <w:numPr>
+          <w:ilvl w:val="0"/>
+          <w:numId w:val="2"/>
+        </w:numPr>
+      </w:pPr>
+      <w:r>
+        <w:t xml:space="preserve">I noticed that the headers were a bit </w:t>
+      </w:r>
+      <w:proofErr w:type="gramStart"/>
+      <w:r>
+        <w:t>vague</w:t>
+      </w:r>
+      <w:proofErr w:type="gramEnd"/>
+      <w:r>
+        <w:t xml:space="preserve"> so I went back in and made them more specific. </w:t>
+      </w:r>
+    </w:p>
+    <w:p>
+      <w:pPr>
+        <w:pStyle w:val="ListParagraph"/>
+        <w:numPr>
+          <w:ilvl w:val="0"/>
+          <w:numId w:val="2"/>
+        </w:numPr>
+      </w:pPr>
+      <w:r>
+        <w:t xml:space="preserve">The image alts for the </w:t>
+      </w:r>
+      <w:r>
+        <w:t>instructors</w:t>
+      </w:r>
+      <w:r>
+        <w:t xml:space="preserve"> were made to be a little more descriptive. I noted that they were professional headshots as opposed to generic images. </w:t>
+      </w:r>
     </w:p>
     <w:p/>
     <w:sectPr>

</xml_diff>